<commit_message>
0908 personal log 업데이트
</commit_message>
<xml_diff>
--- a/personal_log.docx
+++ b/personal_log.docx
@@ -107,8 +107,16 @@
         <w:rPr>
           <w:rFonts w:hint="eastAsia"/>
         </w:rPr>
-        <w:t>은 슬랙</w:t>
+        <w:t xml:space="preserve">은 </w:t>
       </w:r>
+      <w:proofErr w:type="spellStart"/>
+      <w:r>
+        <w:rPr>
+          <w:rFonts w:hint="eastAsia"/>
+        </w:rPr>
+        <w:t>슬랙</w:t>
+      </w:r>
+      <w:proofErr w:type="spellEnd"/>
       <w:r>
         <w:t xml:space="preserve">, </w:t>
       </w:r>
@@ -264,6 +272,7 @@
       <w:r>
         <w:t xml:space="preserve"> ~</w:t>
       </w:r>
+      <w:proofErr w:type="gramStart"/>
       <w:r>
         <w:rPr>
           <w:rFonts w:hint="eastAsia"/>
@@ -273,6 +282,7 @@
       <w:r>
         <w:t>.</w:t>
       </w:r>
+      <w:proofErr w:type="gramEnd"/>
       <w:r>
         <w:rPr>
           <w:rFonts w:hint="eastAsia"/>
@@ -579,6 +589,7 @@
             <w:r>
               <w:t xml:space="preserve"> </w:t>
             </w:r>
+            <w:proofErr w:type="spellStart"/>
             <w:r>
               <w:rPr>
                 <w:rFonts w:hint="eastAsia"/>
@@ -586,7 +597,11 @@
               <w:t>r</w:t>
             </w:r>
             <w:r>
-              <w:t xml:space="preserve">etinaNet </w:t>
+              <w:t>etinaNet</w:t>
+            </w:r>
+            <w:proofErr w:type="spellEnd"/>
+            <w:r>
+              <w:t xml:space="preserve"> </w:t>
             </w:r>
             <w:r>
               <w:rPr>
@@ -640,7 +655,21 @@
               <w:rPr>
                 <w:rFonts w:hint="eastAsia"/>
               </w:rPr>
-              <w:t>헬멧 데이터 전처리 실행,</w:t>
+              <w:t xml:space="preserve">헬멧 데이터 </w:t>
+            </w:r>
+            <w:proofErr w:type="spellStart"/>
+            <w:r>
+              <w:rPr>
+                <w:rFonts w:hint="eastAsia"/>
+              </w:rPr>
+              <w:t>전처리</w:t>
+            </w:r>
+            <w:proofErr w:type="spellEnd"/>
+            <w:r>
+              <w:rPr>
+                <w:rFonts w:hint="eastAsia"/>
+              </w:rPr>
+              <w:t xml:space="preserve"> 실행,</w:t>
             </w:r>
             <w:r>
               <w:t xml:space="preserve"> </w:t>
@@ -708,7 +737,15 @@
               <w:t>-</w:t>
             </w:r>
             <w:r>
-              <w:t xml:space="preserve"> retinaNet </w:t>
+              <w:t xml:space="preserve"> </w:t>
+            </w:r>
+            <w:proofErr w:type="spellStart"/>
+            <w:r>
+              <w:t>retinaNet</w:t>
+            </w:r>
+            <w:proofErr w:type="spellEnd"/>
+            <w:r>
+              <w:t xml:space="preserve"> </w:t>
             </w:r>
             <w:r>
               <w:rPr>
@@ -1203,7 +1240,20 @@
               <w:t>T</w:t>
             </w:r>
             <w:r>
-              <w:t xml:space="preserve">esseract OCR, Kraken, OCRopus &gt; tesseract OCR </w:t>
+              <w:t xml:space="preserve">esseract OCR, Kraken, </w:t>
+            </w:r>
+            <w:proofErr w:type="spellStart"/>
+            <w:proofErr w:type="gramStart"/>
+            <w:r>
+              <w:t>OCRopus</w:t>
+            </w:r>
+            <w:proofErr w:type="spellEnd"/>
+            <w:r>
+              <w:t xml:space="preserve"> &gt;</w:t>
+            </w:r>
+            <w:proofErr w:type="gramEnd"/>
+            <w:r>
+              <w:t xml:space="preserve"> tesseract OCR </w:t>
             </w:r>
             <w:r>
               <w:rPr>
@@ -1455,7 +1505,15 @@
               <w:t>설계,</w:t>
             </w:r>
             <w:r>
-              <w:t xml:space="preserve"> erd </w:t>
+              <w:t xml:space="preserve"> </w:t>
+            </w:r>
+            <w:proofErr w:type="spellStart"/>
+            <w:r>
+              <w:t>erd</w:t>
+            </w:r>
+            <w:proofErr w:type="spellEnd"/>
+            <w:r>
+              <w:t xml:space="preserve"> </w:t>
             </w:r>
             <w:r>
               <w:rPr>
@@ -1516,6 +1574,7 @@
             <w:r>
               <w:t xml:space="preserve"> </w:t>
             </w:r>
+            <w:proofErr w:type="spellStart"/>
             <w:r>
               <w:rPr>
                 <w:rFonts w:hint="eastAsia"/>
@@ -1523,7 +1582,11 @@
               <w:t>e</w:t>
             </w:r>
             <w:r>
-              <w:t xml:space="preserve">rd </w:t>
+              <w:t>rd</w:t>
+            </w:r>
+            <w:proofErr w:type="spellEnd"/>
+            <w:r>
+              <w:t xml:space="preserve"> </w:t>
             </w:r>
             <w:r>
               <w:rPr>
@@ -1542,11 +1605,19 @@
             <w:r>
               <w:t xml:space="preserve"> </w:t>
             </w:r>
-            <w:r>
-              <w:rPr>
-                <w:rFonts w:hint="eastAsia"/>
-              </w:rPr>
-              <w:t>고글,</w:t>
+            <w:proofErr w:type="spellStart"/>
+            <w:r>
+              <w:rPr>
+                <w:rFonts w:hint="eastAsia"/>
+              </w:rPr>
+              <w:t>고글</w:t>
+            </w:r>
+            <w:proofErr w:type="spellEnd"/>
+            <w:r>
+              <w:rPr>
+                <w:rFonts w:hint="eastAsia"/>
+              </w:rPr>
+              <w:t>,</w:t>
             </w:r>
             <w:r>
               <w:t xml:space="preserve"> </w:t>
@@ -1586,6 +1657,7 @@
             <w:r>
               <w:t xml:space="preserve"> </w:t>
             </w:r>
+            <w:proofErr w:type="spellStart"/>
             <w:r>
               <w:rPr>
                 <w:rFonts w:hint="eastAsia"/>
@@ -1593,8 +1665,13 @@
               <w:t>c</w:t>
             </w:r>
             <w:r>
-              <w:t xml:space="preserve">ss framework </w:t>
-            </w:r>
+              <w:t>ss</w:t>
+            </w:r>
+            <w:proofErr w:type="spellEnd"/>
+            <w:r>
+              <w:t xml:space="preserve"> framework </w:t>
+            </w:r>
+            <w:proofErr w:type="gramStart"/>
             <w:r>
               <w:rPr>
                 <w:rFonts w:hint="eastAsia"/>
@@ -1602,7 +1679,19 @@
               <w:t xml:space="preserve">알아보기 </w:t>
             </w:r>
             <w:r>
-              <w:t xml:space="preserve">&gt; tailwindcss </w:t>
+              <w:t>&gt;</w:t>
+            </w:r>
+            <w:proofErr w:type="gramEnd"/>
+            <w:r>
+              <w:t xml:space="preserve"> </w:t>
+            </w:r>
+            <w:proofErr w:type="spellStart"/>
+            <w:r>
+              <w:t>tailwindcss</w:t>
+            </w:r>
+            <w:proofErr w:type="spellEnd"/>
+            <w:r>
+              <w:t xml:space="preserve"> </w:t>
             </w:r>
             <w:r>
               <w:rPr>
@@ -1712,6 +1801,7 @@
             <w:r>
               <w:t xml:space="preserve"> </w:t>
             </w:r>
+            <w:proofErr w:type="spellStart"/>
             <w:r>
               <w:rPr>
                 <w:rFonts w:hint="eastAsia"/>
@@ -1719,7 +1809,11 @@
               <w:t>t</w:t>
             </w:r>
             <w:r>
-              <w:t xml:space="preserve">ailwindcss </w:t>
+              <w:t>ailwindcss</w:t>
+            </w:r>
+            <w:proofErr w:type="spellEnd"/>
+            <w:r>
+              <w:t xml:space="preserve"> </w:t>
             </w:r>
             <w:r>
               <w:rPr>
@@ -1812,8 +1906,13 @@
               <w:t>-</w:t>
             </w:r>
             <w:r>
-              <w:t xml:space="preserve"> tailwindcss</w:t>
-            </w:r>
+              <w:t xml:space="preserve"> </w:t>
+            </w:r>
+            <w:proofErr w:type="spellStart"/>
+            <w:r>
+              <w:t>tailwindcss</w:t>
+            </w:r>
+            <w:proofErr w:type="spellEnd"/>
             <w:r>
               <w:t xml:space="preserve"> + </w:t>
             </w:r>
@@ -1923,7 +2022,21 @@
               <w:rPr>
                 <w:rFonts w:hint="eastAsia"/>
               </w:rPr>
-              <w:t>모델과 웹캠을 연결해 실시간 문자 인식 코드 작성</w:t>
+              <w:t xml:space="preserve">모델과 </w:t>
+            </w:r>
+            <w:proofErr w:type="spellStart"/>
+            <w:r>
+              <w:rPr>
+                <w:rFonts w:hint="eastAsia"/>
+              </w:rPr>
+              <w:t>웹캠을</w:t>
+            </w:r>
+            <w:proofErr w:type="spellEnd"/>
+            <w:r>
+              <w:rPr>
+                <w:rFonts w:hint="eastAsia"/>
+              </w:rPr>
+              <w:t xml:space="preserve"> 연결해 실시간 문자 인식 코드 작성</w:t>
             </w:r>
           </w:p>
           <w:p>
@@ -2009,6 +2122,7 @@
             <w:r>
               <w:t xml:space="preserve"> </w:t>
             </w:r>
+            <w:proofErr w:type="spellStart"/>
             <w:r>
               <w:rPr>
                 <w:rFonts w:hint="eastAsia"/>
@@ -2018,11 +2132,26 @@
             <w:r>
               <w:t>cr</w:t>
             </w:r>
-            <w:r>
-              <w:rPr>
-                <w:rFonts w:hint="eastAsia"/>
-              </w:rPr>
-              <w:t xml:space="preserve"> 이미지 전처리 공부</w:t>
+            <w:proofErr w:type="spellEnd"/>
+            <w:r>
+              <w:rPr>
+                <w:rFonts w:hint="eastAsia"/>
+              </w:rPr>
+              <w:t xml:space="preserve"> 이미지 </w:t>
+            </w:r>
+            <w:proofErr w:type="spellStart"/>
+            <w:r>
+              <w:rPr>
+                <w:rFonts w:hint="eastAsia"/>
+              </w:rPr>
+              <w:t>전처리</w:t>
+            </w:r>
+            <w:proofErr w:type="spellEnd"/>
+            <w:r>
+              <w:rPr>
+                <w:rFonts w:hint="eastAsia"/>
+              </w:rPr>
+              <w:t xml:space="preserve"> 공부</w:t>
             </w:r>
           </w:p>
           <w:p>
@@ -2051,7 +2180,21 @@
               <w:rPr>
                 <w:rFonts w:hint="eastAsia"/>
               </w:rPr>
-              <w:t xml:space="preserve">성능 올리기 위한 이미지 전처리 코드 작성 </w:t>
+              <w:t xml:space="preserve">성능 올리기 위한 이미지 </w:t>
+            </w:r>
+            <w:proofErr w:type="spellStart"/>
+            <w:r>
+              <w:rPr>
+                <w:rFonts w:hint="eastAsia"/>
+              </w:rPr>
+              <w:t>전처리</w:t>
+            </w:r>
+            <w:proofErr w:type="spellEnd"/>
+            <w:r>
+              <w:rPr>
+                <w:rFonts w:hint="eastAsia"/>
+              </w:rPr>
+              <w:t xml:space="preserve"> 코드 작성 </w:t>
             </w:r>
           </w:p>
           <w:p>
@@ -2181,7 +2324,15 @@
               <w:t>-</w:t>
             </w:r>
             <w:r>
-              <w:t xml:space="preserve"> tesseractOCR </w:t>
+              <w:t xml:space="preserve"> </w:t>
+            </w:r>
+            <w:proofErr w:type="spellStart"/>
+            <w:r>
+              <w:t>tesseractOCR</w:t>
+            </w:r>
+            <w:proofErr w:type="spellEnd"/>
+            <w:r>
+              <w:t xml:space="preserve"> </w:t>
             </w:r>
             <w:r>
               <w:rPr>
@@ -2189,9 +2340,15 @@
               </w:rPr>
               <w:t xml:space="preserve">성능 이슈로 </w:t>
             </w:r>
-            <w:r>
-              <w:t xml:space="preserve">easyOCR </w:t>
-            </w:r>
+            <w:proofErr w:type="spellStart"/>
+            <w:r>
+              <w:t>easyOCR</w:t>
+            </w:r>
+            <w:proofErr w:type="spellEnd"/>
+            <w:r>
+              <w:t xml:space="preserve"> </w:t>
+            </w:r>
+            <w:proofErr w:type="gramStart"/>
             <w:r>
               <w:rPr>
                 <w:rFonts w:hint="eastAsia"/>
@@ -2199,7 +2356,11 @@
               <w:t xml:space="preserve">실행 </w:t>
             </w:r>
             <w:r>
-              <w:t xml:space="preserve">&gt; </w:t>
+              <w:t>&gt;</w:t>
+            </w:r>
+            <w:proofErr w:type="gramEnd"/>
+            <w:r>
+              <w:t xml:space="preserve"> </w:t>
             </w:r>
             <w:r>
               <w:rPr>
@@ -2233,9 +2394,15 @@
               </w:rPr>
               <w:t xml:space="preserve">모델 </w:t>
             </w:r>
-            <w:r>
-              <w:t xml:space="preserve">paddleOCR </w:t>
-            </w:r>
+            <w:proofErr w:type="spellStart"/>
+            <w:r>
+              <w:t>paddleOCR</w:t>
+            </w:r>
+            <w:proofErr w:type="spellEnd"/>
+            <w:r>
+              <w:t xml:space="preserve"> </w:t>
+            </w:r>
+            <w:proofErr w:type="gramStart"/>
             <w:r>
               <w:rPr>
                 <w:rFonts w:hint="eastAsia"/>
@@ -2243,7 +2410,11 @@
               <w:t xml:space="preserve">실행 </w:t>
             </w:r>
             <w:r>
-              <w:t xml:space="preserve">&gt; </w:t>
+              <w:t>&gt;</w:t>
+            </w:r>
+            <w:proofErr w:type="gramEnd"/>
+            <w:r>
+              <w:t xml:space="preserve"> </w:t>
             </w:r>
             <w:r>
               <w:rPr>
@@ -2285,7 +2456,15 @@
           </w:tcPr>
           <w:p>
             <w:r>
-              <w:t xml:space="preserve">- PaddleOCR </w:t>
+              <w:t xml:space="preserve">- </w:t>
+            </w:r>
+            <w:proofErr w:type="spellStart"/>
+            <w:r>
+              <w:t>PaddleOCR</w:t>
+            </w:r>
+            <w:proofErr w:type="spellEnd"/>
+            <w:r>
+              <w:t xml:space="preserve"> </w:t>
             </w:r>
             <w:r>
               <w:rPr>
@@ -2317,10 +2496,21 @@
               <w:rPr>
                 <w:rFonts w:hint="eastAsia"/>
               </w:rPr>
-              <w:t xml:space="preserve">맑은 고딕) 문자인식 테스트 </w:t>
-            </w:r>
-            <w:r>
-              <w:t xml:space="preserve">&gt; </w:t>
+              <w:t xml:space="preserve">맑은 고딕) 문자인식 </w:t>
+            </w:r>
+            <w:proofErr w:type="gramStart"/>
+            <w:r>
+              <w:rPr>
+                <w:rFonts w:hint="eastAsia"/>
+              </w:rPr>
+              <w:t xml:space="preserve">테스트 </w:t>
+            </w:r>
+            <w:r>
+              <w:t>&gt;</w:t>
+            </w:r>
+            <w:proofErr w:type="gramEnd"/>
+            <w:r>
+              <w:t xml:space="preserve"> </w:t>
             </w:r>
             <w:r>
               <w:rPr>
@@ -2339,20 +2529,36 @@
             <w:r>
               <w:t xml:space="preserve"> </w:t>
             </w:r>
-            <w:r>
-              <w:rPr>
-                <w:rFonts w:hint="eastAsia"/>
-              </w:rPr>
-              <w:t>깃허브 공유 프로젝트 생성,</w:t>
+            <w:proofErr w:type="spellStart"/>
+            <w:r>
+              <w:rPr>
+                <w:rFonts w:hint="eastAsia"/>
+              </w:rPr>
+              <w:t>깃허브</w:t>
+            </w:r>
+            <w:proofErr w:type="spellEnd"/>
+            <w:r>
+              <w:rPr>
+                <w:rFonts w:hint="eastAsia"/>
+              </w:rPr>
+              <w:t xml:space="preserve"> 공유 프로젝트 생성,</w:t>
             </w:r>
             <w:r>
               <w:t xml:space="preserve"> documentation </w:t>
             </w:r>
-            <w:r>
-              <w:rPr>
-                <w:rFonts w:hint="eastAsia"/>
-              </w:rPr>
-              <w:t>레파지토리 생성</w:t>
+            <w:proofErr w:type="spellStart"/>
+            <w:r>
+              <w:rPr>
+                <w:rFonts w:hint="eastAsia"/>
+              </w:rPr>
+              <w:t>레파지토리</w:t>
+            </w:r>
+            <w:proofErr w:type="spellEnd"/>
+            <w:r>
+              <w:rPr>
+                <w:rFonts w:hint="eastAsia"/>
+              </w:rPr>
+              <w:t xml:space="preserve"> 생성</w:t>
             </w:r>
           </w:p>
         </w:tc>
@@ -2426,6 +2632,7 @@
             <w:r>
               <w:t xml:space="preserve">- </w:t>
             </w:r>
+            <w:proofErr w:type="spellStart"/>
             <w:r>
               <w:rPr>
                 <w:rFonts w:hint="eastAsia"/>
@@ -2433,7 +2640,11 @@
               <w:t>p</w:t>
             </w:r>
             <w:r>
-              <w:t xml:space="preserve">addleOCR </w:t>
+              <w:t>addleOCR</w:t>
+            </w:r>
+            <w:proofErr w:type="spellEnd"/>
+            <w:r>
+              <w:t xml:space="preserve"> </w:t>
             </w:r>
             <w:r>
               <w:rPr>
@@ -2485,31 +2696,66 @@
             <w:r>
               <w:t xml:space="preserve"> </w:t>
             </w:r>
-            <w:r>
-              <w:rPr>
-                <w:rFonts w:hint="eastAsia"/>
-              </w:rPr>
-              <w:t>디비 테이블 생성</w:t>
-            </w:r>
-          </w:p>
-          <w:p>
-            <w:r>
-              <w:rPr>
-                <w:rFonts w:hint="eastAsia"/>
-              </w:rPr>
-              <w:t>-</w:t>
-            </w:r>
-            <w:r>
-              <w:t xml:space="preserve"> </w:t>
-            </w:r>
-            <w:r>
-              <w:rPr>
-                <w:rFonts w:hint="eastAsia"/>
-              </w:rPr>
-              <w:t>깃허브 레파지토리(</w:t>
-            </w:r>
-            <w:r>
-              <w:t xml:space="preserve">ocr) </w:t>
+            <w:proofErr w:type="spellStart"/>
+            <w:r>
+              <w:rPr>
+                <w:rFonts w:hint="eastAsia"/>
+              </w:rPr>
+              <w:t>디비</w:t>
+            </w:r>
+            <w:proofErr w:type="spellEnd"/>
+            <w:r>
+              <w:rPr>
+                <w:rFonts w:hint="eastAsia"/>
+              </w:rPr>
+              <w:t xml:space="preserve"> 테이블 생성</w:t>
+            </w:r>
+          </w:p>
+          <w:p>
+            <w:r>
+              <w:rPr>
+                <w:rFonts w:hint="eastAsia"/>
+              </w:rPr>
+              <w:t>-</w:t>
+            </w:r>
+            <w:r>
+              <w:t xml:space="preserve"> </w:t>
+            </w:r>
+            <w:proofErr w:type="spellStart"/>
+            <w:r>
+              <w:rPr>
+                <w:rFonts w:hint="eastAsia"/>
+              </w:rPr>
+              <w:t>깃허브</w:t>
+            </w:r>
+            <w:proofErr w:type="spellEnd"/>
+            <w:r>
+              <w:rPr>
+                <w:rFonts w:hint="eastAsia"/>
+              </w:rPr>
+              <w:t xml:space="preserve"> </w:t>
+            </w:r>
+            <w:proofErr w:type="spellStart"/>
+            <w:r>
+              <w:rPr>
+                <w:rFonts w:hint="eastAsia"/>
+              </w:rPr>
+              <w:t>레파지토리</w:t>
+            </w:r>
+            <w:proofErr w:type="spellEnd"/>
+            <w:r>
+              <w:rPr>
+                <w:rFonts w:hint="eastAsia"/>
+              </w:rPr>
+              <w:t>(</w:t>
+            </w:r>
+            <w:proofErr w:type="spellStart"/>
+            <w:r>
+              <w:t>ocr</w:t>
+            </w:r>
+            <w:proofErr w:type="spellEnd"/>
+            <w:r>
+              <w:t xml:space="preserve">) </w:t>
             </w:r>
             <w:r>
               <w:rPr>
@@ -2529,11 +2775,19 @@
             <w:r>
               <w:t xml:space="preserve"> documentation </w:t>
             </w:r>
-            <w:r>
-              <w:rPr>
-                <w:rFonts w:hint="eastAsia"/>
-              </w:rPr>
-              <w:t>레파지토리에 문서 추가</w:t>
+            <w:proofErr w:type="spellStart"/>
+            <w:r>
+              <w:rPr>
+                <w:rFonts w:hint="eastAsia"/>
+              </w:rPr>
+              <w:t>레파지토리에</w:t>
+            </w:r>
+            <w:proofErr w:type="spellEnd"/>
+            <w:r>
+              <w:rPr>
+                <w:rFonts w:hint="eastAsia"/>
+              </w:rPr>
+              <w:t xml:space="preserve"> 문서 추가</w:t>
             </w:r>
           </w:p>
         </w:tc>
@@ -2575,7 +2829,15 @@
               <w:t>-</w:t>
             </w:r>
             <w:r>
-              <w:t xml:space="preserve"> paddleOCR </w:t>
+              <w:t xml:space="preserve"> </w:t>
+            </w:r>
+            <w:proofErr w:type="spellStart"/>
+            <w:r>
+              <w:t>paddleOCR</w:t>
+            </w:r>
+            <w:proofErr w:type="spellEnd"/>
+            <w:r>
+              <w:t xml:space="preserve"> </w:t>
             </w:r>
             <w:r>
               <w:rPr>
@@ -2622,10 +2884,32 @@
               <w:rPr>
                 <w:rFonts w:hint="eastAsia"/>
               </w:rPr>
-              <w:t xml:space="preserve">장고 디비 </w:t>
-            </w:r>
-            <w:r>
-              <w:t xml:space="preserve">+ mySQL </w:t>
+              <w:t xml:space="preserve">장고 </w:t>
+            </w:r>
+            <w:proofErr w:type="spellStart"/>
+            <w:r>
+              <w:rPr>
+                <w:rFonts w:hint="eastAsia"/>
+              </w:rPr>
+              <w:t>디비</w:t>
+            </w:r>
+            <w:proofErr w:type="spellEnd"/>
+            <w:r>
+              <w:rPr>
+                <w:rFonts w:hint="eastAsia"/>
+              </w:rPr>
+              <w:t xml:space="preserve"> </w:t>
+            </w:r>
+            <w:r>
+              <w:t xml:space="preserve">+ </w:t>
+            </w:r>
+            <w:proofErr w:type="spellStart"/>
+            <w:r>
+              <w:t>mySQL</w:t>
+            </w:r>
+            <w:proofErr w:type="spellEnd"/>
+            <w:r>
+              <w:t xml:space="preserve"> </w:t>
             </w:r>
             <w:r>
               <w:rPr>
@@ -2873,21 +3157,48 @@
               <w:t>-</w:t>
             </w:r>
             <w:r>
-              <w:t xml:space="preserve"> workers, attendance, safety_check </w:t>
-            </w:r>
-            <w:r>
-              <w:rPr>
-                <w:rFonts w:hint="eastAsia"/>
-              </w:rPr>
-              <w:t>테이블 외래키 연결</w:t>
+              <w:t xml:space="preserve"> workers, attendance, </w:t>
+            </w:r>
+            <w:proofErr w:type="spellStart"/>
+            <w:r>
+              <w:t>safety_check</w:t>
+            </w:r>
+            <w:proofErr w:type="spellEnd"/>
+            <w:r>
+              <w:t xml:space="preserve"> </w:t>
+            </w:r>
+            <w:r>
+              <w:rPr>
+                <w:rFonts w:hint="eastAsia"/>
+              </w:rPr>
+              <w:t xml:space="preserve">테이블 </w:t>
+            </w:r>
+            <w:proofErr w:type="spellStart"/>
+            <w:r>
+              <w:rPr>
+                <w:rFonts w:hint="eastAsia"/>
+              </w:rPr>
+              <w:t>외래키</w:t>
+            </w:r>
+            <w:proofErr w:type="spellEnd"/>
+            <w:r>
+              <w:rPr>
+                <w:rFonts w:hint="eastAsia"/>
+              </w:rPr>
+              <w:t xml:space="preserve"> 연결</w:t>
             </w:r>
           </w:p>
           <w:p>
             <w:r>
               <w:t xml:space="preserve">- </w:t>
             </w:r>
-            <w:r>
-              <w:t>visualization/ : 코드 정보 확인 기능</w:t>
+            <w:proofErr w:type="gramStart"/>
+            <w:r>
+              <w:t>visualization/ :</w:t>
+            </w:r>
+            <w:proofErr w:type="gramEnd"/>
+            <w:r>
+              <w:t xml:space="preserve"> 코드 정보 확인 기능</w:t>
             </w:r>
             <w:r>
               <w:rPr>
@@ -2912,9 +3223,11 @@
               </w:rPr>
               <w:t xml:space="preserve">모델 결과 </w:t>
             </w:r>
+            <w:proofErr w:type="spellStart"/>
             <w:r>
               <w:t>w_id</w:t>
             </w:r>
+            <w:proofErr w:type="spellEnd"/>
             <w:r>
               <w:rPr>
                 <w:rFonts w:hint="eastAsia"/>
@@ -2930,14 +3243,33 @@
               </w:rPr>
               <w:t xml:space="preserve">테이블 </w:t>
             </w:r>
-            <w:r>
-              <w:t xml:space="preserve">w_id </w:t>
-            </w:r>
-            <w:r>
-              <w:rPr>
-                <w:rFonts w:hint="eastAsia"/>
-              </w:rPr>
-              <w:t xml:space="preserve">비교한 후 디비 </w:t>
+            <w:proofErr w:type="spellStart"/>
+            <w:r>
+              <w:t>w_id</w:t>
+            </w:r>
+            <w:proofErr w:type="spellEnd"/>
+            <w:r>
+              <w:t xml:space="preserve"> </w:t>
+            </w:r>
+            <w:r>
+              <w:rPr>
+                <w:rFonts w:hint="eastAsia"/>
+              </w:rPr>
+              <w:t xml:space="preserve">비교한 후 </w:t>
+            </w:r>
+            <w:proofErr w:type="spellStart"/>
+            <w:r>
+              <w:rPr>
+                <w:rFonts w:hint="eastAsia"/>
+              </w:rPr>
+              <w:t>디비</w:t>
+            </w:r>
+            <w:proofErr w:type="spellEnd"/>
+            <w:r>
+              <w:rPr>
+                <w:rFonts w:hint="eastAsia"/>
+              </w:rPr>
+              <w:t xml:space="preserve"> </w:t>
             </w:r>
             <w:r>
               <w:t>insert</w:t>
@@ -2946,8 +3278,13 @@
               <w:br/>
               <w:t xml:space="preserve"> </w:t>
             </w:r>
-            <w:r>
-              <w:t>attend/ : 출근부 입력</w:t>
+            <w:proofErr w:type="gramStart"/>
+            <w:r>
+              <w:t>attend/ :</w:t>
+            </w:r>
+            <w:proofErr w:type="gramEnd"/>
+            <w:r>
+              <w:t xml:space="preserve"> 출근부 입력</w:t>
             </w:r>
             <w:r>
               <w:rPr>
@@ -2972,9 +3309,11 @@
               </w:rPr>
               <w:t xml:space="preserve">테이블에 같은 날짜에 </w:t>
             </w:r>
+            <w:proofErr w:type="spellStart"/>
             <w:r>
               <w:t>w_id</w:t>
             </w:r>
+            <w:proofErr w:type="spellEnd"/>
             <w:r>
               <w:rPr>
                 <w:rFonts w:hint="eastAsia"/>
@@ -3002,7 +3341,23 @@
               <w:t xml:space="preserve"> </w:t>
             </w:r>
             <w:r>
-              <w:t>attend/create_worker : 새로운 작업자 등록 기능</w:t>
+              <w:t>attend/</w:t>
+            </w:r>
+            <w:proofErr w:type="spellStart"/>
+            <w:r>
+              <w:t>create_</w:t>
+            </w:r>
+            <w:proofErr w:type="gramStart"/>
+            <w:r>
+              <w:t>worker</w:t>
+            </w:r>
+            <w:proofErr w:type="spellEnd"/>
+            <w:r>
+              <w:t xml:space="preserve"> :</w:t>
+            </w:r>
+            <w:proofErr w:type="gramEnd"/>
+            <w:r>
+              <w:t xml:space="preserve"> 새로운 작업자 등록 기능</w:t>
             </w:r>
             <w:r>
               <w:rPr>
@@ -3022,7 +3377,15 @@
               <w:t xml:space="preserve"> </w:t>
             </w:r>
             <w:r>
-              <w:t xml:space="preserve">attend/leave : </w:t>
+              <w:t>attend/</w:t>
+            </w:r>
+            <w:proofErr w:type="gramStart"/>
+            <w:r>
+              <w:t>leave :</w:t>
+            </w:r>
+            <w:proofErr w:type="gramEnd"/>
+            <w:r>
+              <w:t xml:space="preserve"> </w:t>
             </w:r>
             <w:r>
               <w:rPr>
@@ -3105,8 +3468,13 @@
               </w:rPr>
               <w:t xml:space="preserve">결과에 한해서 </w:t>
             </w:r>
-            <w:r>
-              <w:t xml:space="preserve">safety_check </w:t>
+            <w:proofErr w:type="spellStart"/>
+            <w:r>
+              <w:t>safety_check</w:t>
+            </w:r>
+            <w:proofErr w:type="spellEnd"/>
+            <w:r>
+              <w:t xml:space="preserve"> </w:t>
             </w:r>
             <w:r>
               <w:rPr>
@@ -3138,21 +3506,51 @@
               <w:rPr>
                 <w:rFonts w:hint="eastAsia"/>
               </w:rPr>
-              <w:t>테이블 외래키 연결</w:t>
-            </w:r>
-          </w:p>
-          <w:p>
-            <w:r>
-              <w:rPr>
-                <w:rFonts w:hint="eastAsia"/>
-              </w:rPr>
-              <w:t>-</w:t>
-            </w:r>
-            <w:r>
-              <w:t xml:space="preserve"> </w:t>
-            </w:r>
-            <w:r>
-              <w:t>access/place_info : 위험 지역 정보 출력</w:t>
+              <w:t xml:space="preserve">테이블 </w:t>
+            </w:r>
+            <w:proofErr w:type="spellStart"/>
+            <w:r>
+              <w:rPr>
+                <w:rFonts w:hint="eastAsia"/>
+              </w:rPr>
+              <w:t>외래키</w:t>
+            </w:r>
+            <w:proofErr w:type="spellEnd"/>
+            <w:r>
+              <w:rPr>
+                <w:rFonts w:hint="eastAsia"/>
+              </w:rPr>
+              <w:t xml:space="preserve"> 연결</w:t>
+            </w:r>
+          </w:p>
+          <w:p>
+            <w:r>
+              <w:rPr>
+                <w:rFonts w:hint="eastAsia"/>
+              </w:rPr>
+              <w:t>-</w:t>
+            </w:r>
+            <w:r>
+              <w:t xml:space="preserve"> </w:t>
+            </w:r>
+            <w:r>
+              <w:t>access/</w:t>
+            </w:r>
+            <w:proofErr w:type="spellStart"/>
+            <w:r>
+              <w:t>place_</w:t>
+            </w:r>
+            <w:proofErr w:type="gramStart"/>
+            <w:r>
+              <w:t>info</w:t>
+            </w:r>
+            <w:proofErr w:type="spellEnd"/>
+            <w:r>
+              <w:t xml:space="preserve"> :</w:t>
+            </w:r>
+            <w:proofErr w:type="gramEnd"/>
+            <w:r>
+              <w:t xml:space="preserve"> 위험 지역 정보 출력</w:t>
             </w:r>
             <w:r>
               <w:rPr>
@@ -3174,6 +3572,7 @@
             <w:r>
               <w:t xml:space="preserve"> </w:t>
             </w:r>
+            <w:proofErr w:type="gramStart"/>
             <w:r>
               <w:rPr>
                 <w:rFonts w:hint="eastAsia"/>
@@ -3183,6 +3582,7 @@
             <w:r>
               <w:t>ccess/ :</w:t>
             </w:r>
+            <w:proofErr w:type="gramEnd"/>
             <w:r>
               <w:rPr>
                 <w:rFonts w:hint="eastAsia"/>
@@ -3229,7 +3629,15 @@
               <w:t>-</w:t>
             </w:r>
             <w:r>
-              <w:t xml:space="preserve"> access/ : </w:t>
+              <w:t xml:space="preserve"> </w:t>
+            </w:r>
+            <w:proofErr w:type="gramStart"/>
+            <w:r>
+              <w:t>access/ :</w:t>
+            </w:r>
+            <w:proofErr w:type="gramEnd"/>
+            <w:r>
+              <w:t xml:space="preserve"> </w:t>
             </w:r>
             <w:r>
               <w:rPr>
@@ -3240,11 +3648,19 @@
             <w:r>
               <w:t xml:space="preserve"> </w:t>
             </w:r>
-            <w:r>
-              <w:rPr>
-                <w:rFonts w:hint="eastAsia"/>
-              </w:rPr>
-              <w:t>재입장 기능 구현</w:t>
+            <w:proofErr w:type="spellStart"/>
+            <w:r>
+              <w:rPr>
+                <w:rFonts w:hint="eastAsia"/>
+              </w:rPr>
+              <w:t>재입장</w:t>
+            </w:r>
+            <w:proofErr w:type="spellEnd"/>
+            <w:r>
+              <w:rPr>
+                <w:rFonts w:hint="eastAsia"/>
+              </w:rPr>
+              <w:t xml:space="preserve"> 기능 구현</w:t>
             </w:r>
           </w:p>
           <w:p>
@@ -3252,7 +3668,23 @@
               <w:t xml:space="preserve">- </w:t>
             </w:r>
             <w:r>
-              <w:t>access/place_info : 실시간 구역별 인원 수 확인 기능</w:t>
+              <w:t>access/</w:t>
+            </w:r>
+            <w:proofErr w:type="spellStart"/>
+            <w:r>
+              <w:t>place_</w:t>
+            </w:r>
+            <w:proofErr w:type="gramStart"/>
+            <w:r>
+              <w:t>info</w:t>
+            </w:r>
+            <w:proofErr w:type="spellEnd"/>
+            <w:r>
+              <w:t xml:space="preserve"> :</w:t>
+            </w:r>
+            <w:proofErr w:type="gramEnd"/>
+            <w:r>
+              <w:t xml:space="preserve"> 실시간 구역별 인원 수 확인 기능</w:t>
             </w:r>
             <w:r>
               <w:rPr>
@@ -3275,7 +3707,15 @@
               <w:t xml:space="preserve"> </w:t>
             </w:r>
             <w:r>
-              <w:t xml:space="preserve">visualization/statistics : </w:t>
+              <w:t>visualization/</w:t>
+            </w:r>
+            <w:proofErr w:type="gramStart"/>
+            <w:r>
+              <w:t>statistics :</w:t>
+            </w:r>
+            <w:proofErr w:type="gramEnd"/>
+            <w:r>
+              <w:t xml:space="preserve"> </w:t>
             </w:r>
             <w:r>
               <w:t>월별 최초 통과 보호구 수 그래프 그릴 뷰</w:t>
@@ -3469,6 +3909,7 @@
             <w:r>
               <w:t xml:space="preserve">- </w:t>
             </w:r>
+            <w:proofErr w:type="spellStart"/>
             <w:r>
               <w:rPr>
                 <w:rFonts w:hint="eastAsia"/>
@@ -3478,6 +3919,7 @@
             <w:r>
               <w:t>as</w:t>
             </w:r>
+            <w:proofErr w:type="spellEnd"/>
             <w:r>
               <w:rPr>
                 <w:rFonts w:hint="eastAsia"/>
@@ -3615,10 +4057,21 @@
               <w:rPr>
                 <w:rFonts w:hint="eastAsia"/>
               </w:rPr>
-              <w:t>(n</w:t>
-            </w:r>
-            <w:r>
-              <w:t>ormal_sf_view)</w:t>
+              <w:t>(</w:t>
+            </w:r>
+            <w:proofErr w:type="spellStart"/>
+            <w:r>
+              <w:rPr>
+                <w:rFonts w:hint="eastAsia"/>
+              </w:rPr>
+              <w:t>n</w:t>
+            </w:r>
+            <w:r>
+              <w:t>ormal_sf_view</w:t>
+            </w:r>
+            <w:proofErr w:type="spellEnd"/>
+            <w:r>
+              <w:t>)</w:t>
             </w:r>
             <w:r>
               <w:rPr>
@@ -3663,11 +4116,19 @@
             <w:r>
               <w:t xml:space="preserve"> </w:t>
             </w:r>
-            <w:r>
-              <w:rPr>
-                <w:rFonts w:hint="eastAsia"/>
-              </w:rPr>
-              <w:t>고글,</w:t>
+            <w:proofErr w:type="spellStart"/>
+            <w:r>
+              <w:rPr>
+                <w:rFonts w:hint="eastAsia"/>
+              </w:rPr>
+              <w:t>고글</w:t>
+            </w:r>
+            <w:proofErr w:type="spellEnd"/>
+            <w:r>
+              <w:rPr>
+                <w:rFonts w:hint="eastAsia"/>
+              </w:rPr>
+              <w:t>,</w:t>
             </w:r>
             <w:r>
               <w:t xml:space="preserve"> </w:t>
@@ -3694,10 +4155,21 @@
               <w:rPr>
                 <w:rFonts w:hint="eastAsia"/>
               </w:rPr>
-              <w:t>(h</w:t>
-            </w:r>
-            <w:r>
-              <w:t>gv_cnt_view)</w:t>
+              <w:t>(</w:t>
+            </w:r>
+            <w:proofErr w:type="spellStart"/>
+            <w:r>
+              <w:rPr>
+                <w:rFonts w:hint="eastAsia"/>
+              </w:rPr>
+              <w:t>h</w:t>
+            </w:r>
+            <w:r>
+              <w:t>gv_cnt_view</w:t>
+            </w:r>
+            <w:proofErr w:type="spellEnd"/>
+            <w:r>
+              <w:t>)</w:t>
             </w:r>
             <w:r>
               <w:rPr>
@@ -3750,8 +4222,13 @@
             <w:r>
               <w:t xml:space="preserve"> </w:t>
             </w:r>
-            <w:r>
-              <w:t xml:space="preserve">ip_webcam </w:t>
+            <w:proofErr w:type="spellStart"/>
+            <w:r>
+              <w:t>ip_webcam</w:t>
+            </w:r>
+            <w:proofErr w:type="spellEnd"/>
+            <w:r>
+              <w:t xml:space="preserve"> </w:t>
             </w:r>
             <w:r>
               <w:rPr>
@@ -3770,8 +4247,13 @@
               </w:rPr>
               <w:t xml:space="preserve">실시간 </w:t>
             </w:r>
-            <w:r>
-              <w:t xml:space="preserve">ocr, detection </w:t>
+            <w:proofErr w:type="spellStart"/>
+            <w:r>
+              <w:t>ocr</w:t>
+            </w:r>
+            <w:proofErr w:type="spellEnd"/>
+            <w:r>
+              <w:t xml:space="preserve">, detection </w:t>
             </w:r>
             <w:r>
               <w:rPr>
@@ -3945,10 +4427,21 @@
               <w:rPr>
                 <w:rFonts w:hint="eastAsia"/>
               </w:rPr>
-              <w:t xml:space="preserve">에 경고가 두 개씩 실행되는 문제점 발생 </w:t>
-            </w:r>
-            <w:r>
-              <w:t xml:space="preserve">&gt; </w:t>
+              <w:t xml:space="preserve">에 경고가 두 개씩 실행되는 문제점 </w:t>
+            </w:r>
+            <w:proofErr w:type="gramStart"/>
+            <w:r>
+              <w:rPr>
+                <w:rFonts w:hint="eastAsia"/>
+              </w:rPr>
+              <w:t xml:space="preserve">발생 </w:t>
+            </w:r>
+            <w:r>
+              <w:t>&gt;</w:t>
+            </w:r>
+            <w:proofErr w:type="gramEnd"/>
+            <w:r>
+              <w:t xml:space="preserve"> </w:t>
             </w:r>
             <w:r>
               <w:rPr>
@@ -3966,8 +4459,13 @@
               <w:t xml:space="preserve">됨에 따라 중복 실행되는 걸로 파악 </w:t>
             </w:r>
             <w:r>
-              <w:t>&gt; --noreload</w:t>
-            </w:r>
+              <w:t>&gt; --</w:t>
+            </w:r>
+            <w:proofErr w:type="spellStart"/>
+            <w:r>
+              <w:t>noreload</w:t>
+            </w:r>
+            <w:proofErr w:type="spellEnd"/>
             <w:r>
               <w:rPr>
                 <w:rFonts w:hint="eastAsia"/>
@@ -4129,11 +4627,6 @@
             </w:r>
           </w:p>
           <w:p>
-            <w:pPr>
-              <w:rPr>
-                <w:rFonts w:hint="eastAsia"/>
-              </w:rPr>
-            </w:pPr>
             <w:r>
               <w:rPr>
                 <w:rFonts w:hint="eastAsia"/>
@@ -4169,6 +4662,407 @@
             <w:vAlign w:val="center"/>
           </w:tcPr>
           <w:p>
+            <w:r>
+              <w:rPr>
+                <w:rFonts w:hint="eastAsia"/>
+              </w:rPr>
+              <w:t>9</w:t>
+            </w:r>
+            <w:r>
+              <w:t>월 4</w:t>
+            </w:r>
+            <w:r>
+              <w:rPr>
+                <w:rFonts w:hint="eastAsia"/>
+              </w:rPr>
+              <w:t>일 월요일</w:t>
+            </w:r>
+          </w:p>
+        </w:tc>
+        <w:tc>
+          <w:tcPr>
+            <w:tcW w:w="7036" w:type="dxa"/>
+          </w:tcPr>
+          <w:p>
+            <w:r>
+              <w:t xml:space="preserve">- </w:t>
+            </w:r>
+            <w:r>
+              <w:rPr>
+                <w:rFonts w:hint="eastAsia"/>
+              </w:rPr>
+              <w:t>a</w:t>
+            </w:r>
+            <w:r>
+              <w:t>ccess</w:t>
+            </w:r>
+            <w:r>
+              <w:rPr>
+                <w:rFonts w:hint="eastAsia"/>
+              </w:rPr>
+              <w:t xml:space="preserve"> 페이지 다듬기</w:t>
+            </w:r>
+          </w:p>
+          <w:p>
+            <w:r>
+              <w:rPr>
+                <w:rFonts w:hint="eastAsia"/>
+              </w:rPr>
+              <w:t>-</w:t>
+            </w:r>
+            <w:r>
+              <w:t xml:space="preserve"> </w:t>
+            </w:r>
+            <w:r>
+              <w:rPr>
+                <w:rFonts w:hint="eastAsia"/>
+              </w:rPr>
+              <w:t xml:space="preserve">로그아웃 버튼 모든 페이지에 띄우기 </w:t>
+            </w:r>
+            <w:r>
+              <w:t>(</w:t>
+            </w:r>
+            <w:r>
+              <w:rPr>
+                <w:rFonts w:hint="eastAsia"/>
+              </w:rPr>
+              <w:t>지금은 대시보드에만 있음)</w:t>
+            </w:r>
+          </w:p>
+          <w:p>
+            <w:r>
+              <w:rPr>
+                <w:rFonts w:hint="eastAsia"/>
+              </w:rPr>
+              <w:t>-</w:t>
+            </w:r>
+            <w:r>
+              <w:t xml:space="preserve"> </w:t>
+            </w:r>
+            <w:r>
+              <w:rPr>
+                <w:rFonts w:hint="eastAsia"/>
+              </w:rPr>
+              <w:t>a</w:t>
+            </w:r>
+            <w:r>
+              <w:t xml:space="preserve">ttend/access </w:t>
+            </w:r>
+            <w:r>
+              <w:rPr>
+                <w:rFonts w:hint="eastAsia"/>
+              </w:rPr>
+              <w:t xml:space="preserve">합쳐서 </w:t>
+            </w:r>
+            <w:proofErr w:type="spellStart"/>
+            <w:r>
+              <w:t>ocr_model</w:t>
+            </w:r>
+            <w:proofErr w:type="spellEnd"/>
+            <w:r>
+              <w:t xml:space="preserve"> </w:t>
+            </w:r>
+            <w:r>
+              <w:rPr>
+                <w:rFonts w:hint="eastAsia"/>
+              </w:rPr>
+              <w:t xml:space="preserve">하나만 남기기 </w:t>
+            </w:r>
+            <w:r>
+              <w:t>(import</w:t>
+            </w:r>
+            <w:r>
+              <w:rPr>
+                <w:rFonts w:hint="eastAsia"/>
+              </w:rPr>
+              <w:t>로)</w:t>
+            </w:r>
+          </w:p>
+          <w:p>
+            <w:r>
+              <w:rPr>
+                <w:rFonts w:hint="eastAsia"/>
+              </w:rPr>
+              <w:t>-</w:t>
+            </w:r>
+            <w:r>
+              <w:t xml:space="preserve"> </w:t>
+            </w:r>
+            <w:r>
+              <w:rPr>
+                <w:rFonts w:hint="eastAsia"/>
+              </w:rPr>
+              <w:t>l</w:t>
+            </w:r>
+            <w:r>
+              <w:t>ogo</w:t>
+            </w:r>
+            <w:r>
+              <w:rPr>
+                <w:rFonts w:hint="eastAsia"/>
+              </w:rPr>
+              <w:t xml:space="preserve"> 이미지 수정본으로 변경</w:t>
+            </w:r>
+            <w:r>
+              <w:rPr>
+                <w:rFonts w:hint="eastAsia"/>
+              </w:rPr>
+              <w:t xml:space="preserve"> </w:t>
+            </w:r>
+            <w:r>
+              <w:t>(</w:t>
+            </w:r>
+            <w:proofErr w:type="spellStart"/>
+            <w:r>
+              <w:t>workArea</w:t>
+            </w:r>
+            <w:proofErr w:type="spellEnd"/>
+            <w:r>
+              <w:rPr>
+                <w:rFonts w:hint="eastAsia"/>
+              </w:rPr>
+              <w:t xml:space="preserve">에 원래 </w:t>
+            </w:r>
+            <w:proofErr w:type="spellStart"/>
+            <w:r>
+              <w:t>ver</w:t>
+            </w:r>
+            <w:proofErr w:type="spellEnd"/>
+            <w:r>
+              <w:t xml:space="preserve"> </w:t>
+            </w:r>
+            <w:proofErr w:type="spellStart"/>
+            <w:r>
+              <w:rPr>
+                <w:rFonts w:hint="eastAsia"/>
+              </w:rPr>
+              <w:t>주석처리</w:t>
+            </w:r>
+            <w:r>
+              <w:rPr>
+                <w:rFonts w:hint="eastAsia"/>
+              </w:rPr>
+              <w:t>함</w:t>
+            </w:r>
+            <w:proofErr w:type="spellEnd"/>
+            <w:r>
+              <w:rPr>
+                <w:rFonts w:hint="eastAsia"/>
+              </w:rPr>
+              <w:t>)</w:t>
+            </w:r>
+          </w:p>
+          <w:p>
+            <w:r>
+              <w:rPr>
+                <w:rFonts w:hint="eastAsia"/>
+              </w:rPr>
+              <w:t>-</w:t>
+            </w:r>
+            <w:r>
+              <w:t xml:space="preserve"> </w:t>
+            </w:r>
+            <w:proofErr w:type="spellStart"/>
+            <w:r>
+              <w:rPr>
+                <w:rFonts w:hint="eastAsia"/>
+              </w:rPr>
+              <w:t>m</w:t>
+            </w:r>
+            <w:r>
+              <w:t>ediapipe</w:t>
+            </w:r>
+            <w:proofErr w:type="spellEnd"/>
+            <w:r>
+              <w:t xml:space="preserve"> </w:t>
+            </w:r>
+            <w:r>
+              <w:rPr>
+                <w:rFonts w:hint="eastAsia"/>
+              </w:rPr>
+              <w:t>사용법 공부</w:t>
+            </w:r>
+          </w:p>
+        </w:tc>
+      </w:tr>
+      <w:tr>
+        <w:trPr>
+          <w:trHeight w:val="341"/>
+        </w:trPr>
+        <w:tc>
+          <w:tcPr>
+            <w:tcW w:w="1980" w:type="dxa"/>
+            <w:shd w:val="clear" w:color="auto" w:fill="E7E6E6" w:themeFill="background2"/>
+            <w:vAlign w:val="center"/>
+          </w:tcPr>
+          <w:p>
+            <w:r>
+              <w:rPr>
+                <w:rFonts w:hint="eastAsia"/>
+              </w:rPr>
+              <w:t>9</w:t>
+            </w:r>
+            <w:r>
+              <w:t xml:space="preserve">월 5일 </w:t>
+            </w:r>
+            <w:r>
+              <w:rPr>
+                <w:rFonts w:hint="eastAsia"/>
+              </w:rPr>
+              <w:t>화요일</w:t>
+            </w:r>
+          </w:p>
+        </w:tc>
+        <w:tc>
+          <w:tcPr>
+            <w:tcW w:w="7036" w:type="dxa"/>
+          </w:tcPr>
+          <w:p>
+            <w:r>
+              <w:rPr>
+                <w:rFonts w:hint="eastAsia"/>
+              </w:rPr>
+              <w:t>-</w:t>
+            </w:r>
+            <w:r>
+              <w:t xml:space="preserve"> </w:t>
+            </w:r>
+            <w:r>
+              <w:rPr>
+                <w:rFonts w:hint="eastAsia"/>
+              </w:rPr>
+              <w:t>대시보드 꾸미기</w:t>
+            </w:r>
+          </w:p>
+          <w:p>
+            <w:r>
+              <w:rPr>
+                <w:rFonts w:hint="eastAsia"/>
+              </w:rPr>
+              <w:t>-</w:t>
+            </w:r>
+            <w:r>
+              <w:t xml:space="preserve"> </w:t>
+            </w:r>
+            <w:r>
+              <w:rPr>
+                <w:rFonts w:hint="eastAsia"/>
+              </w:rPr>
+              <w:t>추가학습 모델 성능 테스트</w:t>
+            </w:r>
+          </w:p>
+        </w:tc>
+      </w:tr>
+      <w:tr>
+        <w:trPr>
+          <w:trHeight w:val="841"/>
+        </w:trPr>
+        <w:tc>
+          <w:tcPr>
+            <w:tcW w:w="1980" w:type="dxa"/>
+            <w:shd w:val="clear" w:color="auto" w:fill="E7E6E6" w:themeFill="background2"/>
+            <w:vAlign w:val="center"/>
+          </w:tcPr>
+          <w:p>
+            <w:r>
+              <w:rPr>
+                <w:rFonts w:hint="eastAsia"/>
+              </w:rPr>
+              <w:t xml:space="preserve">9월 </w:t>
+            </w:r>
+            <w:r>
+              <w:t>6</w:t>
+            </w:r>
+            <w:r>
+              <w:rPr>
+                <w:rFonts w:hint="eastAsia"/>
+              </w:rPr>
+              <w:t>일 수요일</w:t>
+            </w:r>
+          </w:p>
+        </w:tc>
+        <w:tc>
+          <w:tcPr>
+            <w:tcW w:w="7036" w:type="dxa"/>
+          </w:tcPr>
+          <w:p>
+            <w:r>
+              <w:rPr>
+                <w:rFonts w:hint="eastAsia"/>
+              </w:rPr>
+              <w:t>-</w:t>
+            </w:r>
+            <w:r>
+              <w:t xml:space="preserve"> </w:t>
+            </w:r>
+            <w:r>
+              <w:rPr>
+                <w:rFonts w:hint="eastAsia"/>
+              </w:rPr>
+              <w:t>웹 화면 마무리</w:t>
+            </w:r>
+          </w:p>
+          <w:p>
+            <w:r>
+              <w:rPr>
+                <w:rFonts w:hint="eastAsia"/>
+              </w:rPr>
+              <w:t>-</w:t>
+            </w:r>
+            <w:r>
+              <w:t xml:space="preserve"> </w:t>
+            </w:r>
+            <w:r>
+              <w:rPr>
+                <w:rFonts w:hint="eastAsia"/>
+              </w:rPr>
+              <w:t>a</w:t>
+            </w:r>
+            <w:r>
+              <w:t xml:space="preserve">ttend </w:t>
+            </w:r>
+            <w:r>
+              <w:rPr>
+                <w:rFonts w:hint="eastAsia"/>
+              </w:rPr>
+              <w:t>알고리즘 정의서 작성</w:t>
+            </w:r>
+          </w:p>
+        </w:tc>
+      </w:tr>
+      <w:tr>
+        <w:trPr>
+          <w:trHeight w:val="491"/>
+        </w:trPr>
+        <w:tc>
+          <w:tcPr>
+            <w:tcW w:w="1980" w:type="dxa"/>
+            <w:shd w:val="clear" w:color="auto" w:fill="E7E6E6" w:themeFill="background2"/>
+            <w:vAlign w:val="center"/>
+          </w:tcPr>
+          <w:p>
+            <w:r>
+              <w:rPr>
+                <w:rFonts w:hint="eastAsia"/>
+              </w:rPr>
+              <w:t xml:space="preserve">9월 </w:t>
+            </w:r>
+            <w:r>
+              <w:t>7</w:t>
+            </w:r>
+            <w:r>
+              <w:rPr>
+                <w:rFonts w:hint="eastAsia"/>
+              </w:rPr>
+              <w:t>일 목요일</w:t>
+            </w:r>
+          </w:p>
+        </w:tc>
+        <w:tc>
+          <w:tcPr>
+            <w:tcW w:w="7036" w:type="dxa"/>
+          </w:tcPr>
+          <w:p>
             <w:pPr>
               <w:rPr>
                 <w:rFonts w:hint="eastAsia"/>
@@ -4178,16 +5072,62 @@
               <w:rPr>
                 <w:rFonts w:hint="eastAsia"/>
               </w:rPr>
-              <w:t>9</w:t>
-            </w:r>
-            <w:r>
-              <w:t>월 4</w:t>
-            </w:r>
-            <w:r>
-              <w:rPr>
-                <w:rFonts w:hint="eastAsia"/>
-              </w:rPr>
-              <w:t>일 월요일</w:t>
+              <w:t>-</w:t>
+            </w:r>
+            <w:r>
+              <w:t xml:space="preserve"> access </w:t>
+            </w:r>
+            <w:r>
+              <w:rPr>
+                <w:rFonts w:hint="eastAsia"/>
+              </w:rPr>
+              <w:t>알고리즘 정의서 작성</w:t>
+            </w:r>
+          </w:p>
+        </w:tc>
+      </w:tr>
+      <w:tr>
+        <w:trPr>
+          <w:trHeight w:val="841"/>
+        </w:trPr>
+        <w:tc>
+          <w:tcPr>
+            <w:tcW w:w="1980" w:type="dxa"/>
+            <w:shd w:val="clear" w:color="auto" w:fill="E7E6E6" w:themeFill="background2"/>
+            <w:vAlign w:val="center"/>
+          </w:tcPr>
+          <w:p>
+            <w:pPr>
+              <w:rPr>
+                <w:rFonts w:hint="eastAsia"/>
+              </w:rPr>
+            </w:pPr>
+            <w:r>
+              <w:rPr>
+                <w:rFonts w:hint="eastAsia"/>
+              </w:rPr>
+              <w:t xml:space="preserve">9월 </w:t>
+            </w:r>
+            <w:r>
+              <w:t>8</w:t>
+            </w:r>
+            <w:r>
+              <w:rPr>
+                <w:rFonts w:hint="eastAsia"/>
+              </w:rPr>
+              <w:t xml:space="preserve">일 </w:t>
+            </w:r>
+            <w:r>
+              <w:rPr>
+                <w:rFonts w:hint="eastAsia"/>
+              </w:rPr>
+              <w:t>금</w:t>
+            </w:r>
+            <w:r>
+              <w:rPr>
+                <w:rFonts w:hint="eastAsia"/>
+              </w:rPr>
+              <w:t>요일</w:t>
             </w:r>
           </w:p>
         </w:tc>
@@ -4197,262 +5137,149 @@
           </w:tcPr>
           <w:p>
             <w:pPr>
-              <w:rPr>
-                <w:color w:val="FF0000"/>
-              </w:rPr>
+              <w:spacing w:after="0" w:line="240" w:lineRule="auto"/>
+              <w:jc w:val="left"/>
             </w:pPr>
             <w:r>
-              <w:rPr>
-                <w:color w:val="FF0000"/>
-              </w:rPr>
-              <w:t xml:space="preserve">- </w:t>
-            </w:r>
-            <w:r>
-              <w:rPr>
-                <w:rFonts w:hint="eastAsia"/>
-                <w:color w:val="FF0000"/>
-              </w:rPr>
-              <w:t>a</w:t>
-            </w:r>
-            <w:r>
-              <w:rPr>
-                <w:color w:val="FF0000"/>
-              </w:rPr>
-              <w:t>ccess</w:t>
-            </w:r>
-            <w:r>
-              <w:rPr>
-                <w:rFonts w:hint="eastAsia"/>
-                <w:color w:val="FF0000"/>
-              </w:rPr>
-              <w:t xml:space="preserve"> 페이지 다듬기</w:t>
+              <w:t>[문제]</w:t>
             </w:r>
           </w:p>
           <w:p>
             <w:pPr>
-              <w:rPr>
-                <w:color w:val="FF0000"/>
-              </w:rPr>
+              <w:jc w:val="left"/>
             </w:pPr>
             <w:r>
-              <w:rPr>
-                <w:rFonts w:hint="eastAsia"/>
-                <w:color w:val="FF0000"/>
-              </w:rPr>
-              <w:t>-</w:t>
-            </w:r>
-            <w:r>
-              <w:rPr>
-                <w:color w:val="FF0000"/>
-              </w:rPr>
-              <w:t xml:space="preserve"> </w:t>
-            </w:r>
-            <w:r>
-              <w:rPr>
-                <w:rFonts w:hint="eastAsia"/>
-                <w:color w:val="FF0000"/>
-              </w:rPr>
-              <w:t>대시보드 꾸미기</w:t>
+              <w:t xml:space="preserve">webcam.html이 로딩되면 </w:t>
+            </w:r>
+            <w:proofErr w:type="spellStart"/>
+            <w:r>
+              <w:t>check_attendance</w:t>
+            </w:r>
+            <w:proofErr w:type="spellEnd"/>
+            <w:r>
+              <w:t xml:space="preserve"> 함수 실행, </w:t>
+            </w:r>
+            <w:proofErr w:type="spellStart"/>
+            <w:r>
+              <w:t>check_attendance</w:t>
+            </w:r>
+            <w:proofErr w:type="spellEnd"/>
+            <w:r>
+              <w:t xml:space="preserve"> 내의 </w:t>
+            </w:r>
+            <w:proofErr w:type="spellStart"/>
+            <w:r>
+              <w:t>safety_chk</w:t>
+            </w:r>
+            <w:proofErr w:type="spellEnd"/>
+            <w:r>
+              <w:t>가 실행되는 동안 webcam.html에는 ‘</w:t>
+            </w:r>
+            <w:proofErr w:type="spellStart"/>
+            <w:r>
+              <w:t>확인중</w:t>
+            </w:r>
+            <w:proofErr w:type="spellEnd"/>
+            <w:r>
+              <w:t xml:space="preserve">’이라는 메시지를 띄우고 싶음. 하지만 메시지를 띄우기 위해 웹 페이지를 reloading하면 </w:t>
+            </w:r>
+            <w:proofErr w:type="spellStart"/>
+            <w:r>
+              <w:t>check_attendance</w:t>
+            </w:r>
+            <w:proofErr w:type="spellEnd"/>
+            <w:r>
+              <w:t xml:space="preserve"> 함수가 재실행되기 때문에 원하던 처리가 제대로 되지 않음. 이걸 해결하려면 어떻게 해야 할까?</w:t>
             </w:r>
           </w:p>
           <w:p>
             <w:pPr>
-              <w:rPr>
-                <w:color w:val="FF0000"/>
-              </w:rPr>
+              <w:spacing w:after="0" w:line="240" w:lineRule="auto"/>
+              <w:jc w:val="left"/>
             </w:pPr>
-            <w:r>
-              <w:rPr>
-                <w:rFonts w:hint="eastAsia"/>
-                <w:color w:val="FF0000"/>
-              </w:rPr>
-              <w:t>-</w:t>
-            </w:r>
-            <w:r>
-              <w:rPr>
-                <w:color w:val="FF0000"/>
-              </w:rPr>
-              <w:t xml:space="preserve"> </w:t>
-            </w:r>
-            <w:r>
-              <w:rPr>
-                <w:rFonts w:hint="eastAsia"/>
-                <w:color w:val="FF0000"/>
-              </w:rPr>
-              <w:t>로그아웃 버튼 모든 페이지에 띄우기</w:t>
-            </w:r>
-            <w:r>
-              <w:rPr>
-                <w:rFonts w:hint="eastAsia"/>
-                <w:color w:val="FF0000"/>
-              </w:rPr>
-              <w:t xml:space="preserve"> </w:t>
-            </w:r>
-            <w:r>
-              <w:rPr>
-                <w:color w:val="FF0000"/>
-              </w:rPr>
-              <w:t>(</w:t>
-            </w:r>
-            <w:r>
-              <w:rPr>
-                <w:rFonts w:hint="eastAsia"/>
-                <w:color w:val="FF0000"/>
-              </w:rPr>
-              <w:t>지금은 대시보드에만 있음)</w:t>
-            </w:r>
           </w:p>
           <w:p>
             <w:pPr>
-              <w:rPr>
-                <w:color w:val="4472C4" w:themeColor="accent1"/>
-              </w:rPr>
+              <w:spacing w:after="0" w:line="240" w:lineRule="auto"/>
+              <w:jc w:val="left"/>
             </w:pPr>
             <w:r>
-              <w:rPr>
-                <w:rFonts w:hint="eastAsia"/>
-                <w:color w:val="4472C4" w:themeColor="accent1"/>
-              </w:rPr>
-              <w:t>-</w:t>
-            </w:r>
-            <w:r>
-              <w:rPr>
-                <w:color w:val="4472C4" w:themeColor="accent1"/>
-              </w:rPr>
-              <w:t xml:space="preserve"> </w:t>
-            </w:r>
-            <w:r>
-              <w:rPr>
-                <w:rFonts w:hint="eastAsia"/>
-                <w:color w:val="4472C4" w:themeColor="accent1"/>
-              </w:rPr>
-              <w:t>a</w:t>
-            </w:r>
-            <w:r>
-              <w:rPr>
-                <w:color w:val="4472C4" w:themeColor="accent1"/>
-              </w:rPr>
-              <w:t xml:space="preserve">ttend/access </w:t>
-            </w:r>
-            <w:r>
-              <w:rPr>
-                <w:rFonts w:hint="eastAsia"/>
-                <w:color w:val="4472C4" w:themeColor="accent1"/>
-              </w:rPr>
-              <w:t xml:space="preserve">합쳐서 </w:t>
-            </w:r>
-            <w:r>
-              <w:rPr>
-                <w:color w:val="4472C4" w:themeColor="accent1"/>
-              </w:rPr>
-              <w:t xml:space="preserve">ocr_model </w:t>
-            </w:r>
-            <w:r>
-              <w:rPr>
-                <w:rFonts w:hint="eastAsia"/>
-                <w:color w:val="4472C4" w:themeColor="accent1"/>
-              </w:rPr>
-              <w:t xml:space="preserve">하나만 남기기 </w:t>
-            </w:r>
-            <w:r>
-              <w:rPr>
-                <w:color w:val="4472C4" w:themeColor="accent1"/>
-              </w:rPr>
-              <w:t>(import</w:t>
-            </w:r>
-            <w:r>
-              <w:rPr>
-                <w:rFonts w:hint="eastAsia"/>
-                <w:color w:val="4472C4" w:themeColor="accent1"/>
-              </w:rPr>
-              <w:t>로)</w:t>
+              <w:t>[해결]</w:t>
             </w:r>
           </w:p>
           <w:p>
             <w:pPr>
-              <w:rPr>
-                <w:rFonts w:hint="eastAsia"/>
-              </w:rPr>
+              <w:spacing w:after="0" w:line="240" w:lineRule="auto"/>
+              <w:jc w:val="left"/>
             </w:pPr>
             <w:r>
-              <w:rPr>
-                <w:rFonts w:hint="eastAsia"/>
-                <w:color w:val="4472C4" w:themeColor="accent1"/>
-              </w:rPr>
-              <w:t>-</w:t>
-            </w:r>
-            <w:r>
-              <w:rPr>
-                <w:color w:val="4472C4" w:themeColor="accent1"/>
-              </w:rPr>
-              <w:t xml:space="preserve"> </w:t>
-            </w:r>
-            <w:r>
-              <w:rPr>
-                <w:rFonts w:hint="eastAsia"/>
-                <w:color w:val="4472C4" w:themeColor="accent1"/>
-              </w:rPr>
-              <w:t>l</w:t>
-            </w:r>
-            <w:r>
-              <w:rPr>
-                <w:color w:val="4472C4" w:themeColor="accent1"/>
-              </w:rPr>
-              <w:t>ogo</w:t>
-            </w:r>
-            <w:r>
-              <w:rPr>
-                <w:rFonts w:hint="eastAsia"/>
-                <w:color w:val="4472C4" w:themeColor="accent1"/>
-              </w:rPr>
-              <w:t xml:space="preserve"> 이미지 수정본으로 변경</w:t>
-            </w:r>
-            <w:r>
-              <w:rPr>
-                <w:rFonts w:hint="eastAsia"/>
-                <w:color w:val="4472C4" w:themeColor="accent1"/>
-              </w:rPr>
-              <w:t xml:space="preserve"> </w:t>
-            </w:r>
-            <w:r>
-              <w:rPr>
-                <w:color w:val="4472C4" w:themeColor="accent1"/>
-              </w:rPr>
-              <w:t>(workArea</w:t>
-            </w:r>
-            <w:r>
-              <w:rPr>
-                <w:rFonts w:hint="eastAsia"/>
-                <w:color w:val="4472C4" w:themeColor="accent1"/>
-              </w:rPr>
-              <w:t xml:space="preserve">에 원래 </w:t>
-            </w:r>
-            <w:r>
-              <w:rPr>
-                <w:color w:val="4472C4" w:themeColor="accent1"/>
-              </w:rPr>
-              <w:t xml:space="preserve">ver </w:t>
-            </w:r>
-            <w:r>
-              <w:rPr>
-                <w:rFonts w:hint="eastAsia"/>
-                <w:color w:val="4472C4" w:themeColor="accent1"/>
-              </w:rPr>
-              <w:t>주석처리</w:t>
-            </w:r>
-            <w:r>
-              <w:rPr>
-                <w:rFonts w:hint="eastAsia"/>
-                <w:color w:val="4472C4" w:themeColor="accent1"/>
-              </w:rPr>
-              <w:t>함</w:t>
-            </w:r>
-            <w:r>
-              <w:rPr>
-                <w:rFonts w:hint="eastAsia"/>
-                <w:color w:val="4472C4" w:themeColor="accent1"/>
-              </w:rPr>
-              <w:t>)</w:t>
+              <w:t xml:space="preserve">AJAX를 사용하면 페이지 전체를 </w:t>
+            </w:r>
+            <w:proofErr w:type="spellStart"/>
+            <w:r>
+              <w:t>새로고침하지</w:t>
+            </w:r>
+            <w:proofErr w:type="spellEnd"/>
+            <w:r>
+              <w:t xml:space="preserve"> 않고도 서버에 데이터를 요청하거나 서버로부터 데이터를 받아올 수 있음. 따라서 페이지의 일부분만 업데이트하므로 </w:t>
+            </w:r>
+            <w:proofErr w:type="spellStart"/>
+            <w:r>
+              <w:t>check_attendance</w:t>
+            </w:r>
+            <w:proofErr w:type="spellEnd"/>
+            <w:r>
+              <w:t xml:space="preserve"> 함수가 재실행되지 않는다.</w:t>
+            </w:r>
+          </w:p>
+          <w:p>
+            <w:pPr>
+              <w:spacing w:after="0" w:line="240" w:lineRule="auto"/>
+              <w:jc w:val="left"/>
+            </w:pPr>
+            <w:r>
+              <w:t xml:space="preserve">AJAX 요청이 성공적으로 완료되면 </w:t>
+            </w:r>
+            <w:proofErr w:type="spellStart"/>
+            <w:r>
+              <w:t>check_attendance</w:t>
+            </w:r>
+            <w:proofErr w:type="spellEnd"/>
+            <w:r>
+              <w:t xml:space="preserve"> 함수의 return값인 render가 실행되고, 그게 아니라면 메시지 부분만 ‘확인 </w:t>
+            </w:r>
+            <w:proofErr w:type="gramStart"/>
+            <w:r>
+              <w:t>중..</w:t>
+            </w:r>
+            <w:proofErr w:type="gramEnd"/>
+            <w:r>
+              <w:t xml:space="preserve">’으로 업데이트. 요청이 실패하면 error </w:t>
+            </w:r>
+            <w:proofErr w:type="spellStart"/>
+            <w:r>
+              <w:t>콜백</w:t>
+            </w:r>
+            <w:proofErr w:type="spellEnd"/>
+            <w:r>
+              <w:t xml:space="preserve"> 함수 실행</w:t>
+            </w:r>
+          </w:p>
+          <w:p>
+            <w:pPr>
+              <w:jc w:val="left"/>
+              <w:rPr>
+                <w:rFonts w:hint="eastAsia"/>
+              </w:rPr>
+            </w:pPr>
+            <w:r>
+              <w:rPr>
+                <w:rFonts w:hint="eastAsia"/>
+              </w:rPr>
+              <w:t>따라서</w:t>
+            </w:r>
+            <w:r>
+              <w:t xml:space="preserve"> 웹 페이지의 일부분만 동적으로 업데이트하는 데 이 방법을 사용할 수 있으며, 이렇게 하면 사용자 경험을 향상시키고 서버 리소스를 효율적으로 활용할 수 있다 !!</w:t>
             </w:r>
           </w:p>
         </w:tc>
@@ -4463,6 +5290,7 @@
         <w:rPr>
           <w:rFonts w:hint="eastAsia"/>
         </w:rPr>
+        <w:lastRenderedPageBreak/>
         <w:t xml:space="preserve"> </w:t>
       </w:r>
     </w:p>

</xml_diff>